<commit_message>
* Written something about Kris
</commit_message>
<xml_diff>
--- a/doc/End of Project Report/Team member review.docx
+++ b/doc/End of Project Report/Team member review.docx
@@ -83,9 +83,51 @@
           <w:color w:val="000000"/>
           <w:sz w:val="18"/>
         </w:rPr>
-        <w:t>Every team member had contributed their skills in Java but different skills: the members in charge of Model (Oscar and Kelvin) used the core Java skills – creating classes for utility – setters, getters, iterator patterns etc. which was different to the skills used by members in charge of the View (</w:t>
-      </w:r>
-      <w:proofErr w:type="spellStart"/>
+        <w:t>Every team member had contributed their skills in Java but different skills: the members in charge of Model (Oscar and Kelvin) used the core Java skills – creating classes for utility – setters, getters, iterator patterns etc. which was different to the skills used by members in charge of the View (Kristian and Edward) – creating the runway visualisation and the GUI – using the Java Swing API which was also different to the skills used by Brian (who was in charge of programming the Controller aspect) – creating listeners – using Java Events and Listeners API and needed to adapt to applying these APIs to link the Model and View.</w:t>
+      </w:r>
+    </w:p>
+    <w:p>
+      <w:pPr>
+        <w:rPr>
+          <w:rFonts w:ascii="Verdana" w:eastAsia="ヒラギノ角ゴ Pro W3" w:hAnsi="Verdana"/>
+          <w:color w:val="000000"/>
+          <w:sz w:val="18"/>
+        </w:rPr>
+      </w:pPr>
+      <w:r>
+        <w:rPr>
+          <w:rFonts w:ascii="Verdana" w:eastAsia="ヒラギノ角ゴ Pro W3" w:hAnsi="Verdana"/>
+          <w:color w:val="000000"/>
+          <w:sz w:val="18"/>
+        </w:rPr>
+        <w:t>Brian</w:t>
+      </w:r>
+    </w:p>
+    <w:p>
+      <w:pPr>
+        <w:rPr>
+          <w:rFonts w:ascii="Verdana" w:eastAsia="ヒラギノ角ゴ Pro W3" w:hAnsi="Verdana"/>
+          <w:color w:val="000000"/>
+          <w:sz w:val="18"/>
+        </w:rPr>
+      </w:pPr>
+      <w:r>
+        <w:rPr>
+          <w:rFonts w:ascii="Verdana" w:eastAsia="ヒラギノ角ゴ Pro W3" w:hAnsi="Verdana"/>
+          <w:color w:val="000000"/>
+          <w:sz w:val="18"/>
+        </w:rPr>
+        <w:t>Contributed a lot of work behind the scene with Edward to ensure the GUI is well designed and polished. Near the end of the project, was sharing the Listeners and GUI work with Edward.</w:t>
+      </w:r>
+    </w:p>
+    <w:p>
+      <w:pPr>
+        <w:rPr>
+          <w:rFonts w:ascii="Verdana" w:eastAsia="ヒラギノ角ゴ Pro W3" w:hAnsi="Verdana"/>
+          <w:color w:val="000000"/>
+          <w:sz w:val="18"/>
+        </w:rPr>
+      </w:pPr>
       <w:r>
         <w:rPr>
           <w:rFonts w:ascii="Verdana" w:eastAsia="ヒラギノ角ゴ Pro W3" w:hAnsi="Verdana"/>
@@ -94,212 +136,22 @@
         </w:rPr>
         <w:t>Kristian</w:t>
       </w:r>
-      <w:proofErr w:type="spellEnd"/>
-      <w:r>
-        <w:rPr>
-          <w:rFonts w:ascii="Verdana" w:eastAsia="ヒラギノ角ゴ Pro W3" w:hAnsi="Verdana"/>
-          <w:color w:val="000000"/>
-          <w:sz w:val="18"/>
-        </w:rPr>
-        <w:t xml:space="preserve"> and Edward) – creating the runway visualisation and the GUI – using the Java Swing API which was also different to the skills used by Brian (who was in charge of programming the Controller aspect) – creating listeners – using Java Events and Listeners API and needed to adapt to applying these APIs to link the Model and View.</w:t>
-      </w:r>
-    </w:p>
-    <w:p>
-      <w:pPr>
-        <w:rPr>
-          <w:rFonts w:ascii="Verdana" w:eastAsia="ヒラギノ角ゴ Pro W3" w:hAnsi="Verdana"/>
-          <w:color w:val="000000"/>
-          <w:sz w:val="18"/>
-        </w:rPr>
-      </w:pPr>
-      <w:r>
-        <w:rPr>
-          <w:rFonts w:ascii="Verdana" w:eastAsia="ヒラギノ角ゴ Pro W3" w:hAnsi="Verdana"/>
-          <w:color w:val="000000"/>
-          <w:sz w:val="18"/>
-        </w:rPr>
-        <w:t>Brian</w:t>
-      </w:r>
-    </w:p>
-    <w:p>
-      <w:pPr>
-        <w:rPr>
-          <w:rFonts w:ascii="Verdana" w:eastAsia="ヒラギノ角ゴ Pro W3" w:hAnsi="Verdana"/>
-          <w:color w:val="000000"/>
-          <w:sz w:val="18"/>
-        </w:rPr>
-      </w:pPr>
-      <w:r>
-        <w:rPr>
-          <w:rFonts w:ascii="Verdana" w:eastAsia="ヒラギノ角ゴ Pro W3" w:hAnsi="Verdana"/>
-          <w:color w:val="000000"/>
-          <w:sz w:val="18"/>
-        </w:rPr>
-        <w:t>Contributed a lot of work behind the scene with Edward to ensure the GUI is well designed and polished. Near the end of the project, was sharing the Listeners and GUI work with Edward.</w:t>
-      </w:r>
-    </w:p>
-    <w:p>
-      <w:pPr>
-        <w:rPr>
-          <w:rFonts w:ascii="Verdana" w:eastAsia="ヒラギノ角ゴ Pro W3" w:hAnsi="Verdana"/>
-          <w:color w:val="000000"/>
-          <w:sz w:val="18"/>
-        </w:rPr>
-      </w:pPr>
-      <w:proofErr w:type="spellStart"/>
-      <w:r>
-        <w:rPr>
-          <w:rFonts w:ascii="Verdana" w:eastAsia="ヒラギノ角ゴ Pro W3" w:hAnsi="Verdana"/>
-          <w:color w:val="000000"/>
-          <w:sz w:val="18"/>
-        </w:rPr>
-        <w:t>Kristian</w:t>
-      </w:r>
-      <w:proofErr w:type="spellEnd"/>
-    </w:p>
-    <w:p>
-      <w:pPr>
-        <w:rPr>
-          <w:rFonts w:ascii="Verdana" w:eastAsia="ヒラギノ角ゴ Pro W3" w:hAnsi="Verdana"/>
-          <w:color w:val="000000"/>
-          <w:sz w:val="18"/>
-        </w:rPr>
-      </w:pPr>
-    </w:p>
-    <w:p>
-      <w:pPr>
-        <w:rPr>
-          <w:rFonts w:ascii="Verdana" w:eastAsia="ヒラギノ角ゴ Pro W3" w:hAnsi="Verdana"/>
-          <w:color w:val="000000"/>
-          <w:sz w:val="18"/>
-        </w:rPr>
-      </w:pPr>
-      <w:r>
-        <w:rPr>
-          <w:rFonts w:ascii="Verdana" w:eastAsia="ヒラギノ角ゴ Pro W3" w:hAnsi="Verdana"/>
-          <w:color w:val="000000"/>
-          <w:sz w:val="18"/>
-        </w:rPr>
-        <w:t>Kelvin</w:t>
-      </w:r>
-    </w:p>
-    <w:p>
-      <w:pPr>
-        <w:rPr>
-          <w:rFonts w:ascii="Verdana" w:eastAsia="ヒラギノ角ゴ Pro W3" w:hAnsi="Verdana"/>
-          <w:color w:val="000000"/>
-          <w:sz w:val="18"/>
-        </w:rPr>
-      </w:pPr>
-      <w:proofErr w:type="gramStart"/>
-      <w:r>
-        <w:rPr>
-          <w:rFonts w:ascii="Verdana" w:eastAsia="ヒラギノ角ゴ Pro W3" w:hAnsi="Verdana"/>
-          <w:color w:val="000000"/>
-          <w:sz w:val="18"/>
-        </w:rPr>
-        <w:t>Worked in tandem with Oscar to produce great quality Model.</w:t>
-      </w:r>
-      <w:proofErr w:type="gramEnd"/>
-      <w:r>
-        <w:rPr>
-          <w:rFonts w:ascii="Verdana" w:eastAsia="ヒラギノ角ゴ Pro W3" w:hAnsi="Verdana"/>
-          <w:color w:val="000000"/>
-          <w:sz w:val="18"/>
-        </w:rPr>
-        <w:t xml:space="preserve"> Lots of meetings with Oscar ensured work was done on time and to a standard everyone else expected of Model. At the later phase of GUI programming, helped out by changing and adapting the core Model – getters, setter and the main data structure - to a good standard and communicated the changes clearly.</w:t>
-      </w:r>
-    </w:p>
-    <w:p>
-      <w:pPr>
-        <w:rPr>
-          <w:rFonts w:ascii="Verdana" w:eastAsia="ヒラギノ角ゴ Pro W3" w:hAnsi="Verdana"/>
-          <w:color w:val="000000"/>
-          <w:sz w:val="18"/>
-        </w:rPr>
-      </w:pPr>
-      <w:r>
-        <w:rPr>
-          <w:rFonts w:ascii="Verdana" w:eastAsia="ヒラギノ角ゴ Pro W3" w:hAnsi="Verdana"/>
-          <w:color w:val="000000"/>
-          <w:sz w:val="18"/>
-        </w:rPr>
-        <w:t>Oscar</w:t>
-      </w:r>
-    </w:p>
-    <w:p>
-      <w:pPr>
-        <w:rPr>
-          <w:rFonts w:ascii="Verdana" w:eastAsia="ヒラギノ角ゴ Pro W3" w:hAnsi="Verdana"/>
-          <w:color w:val="000000"/>
-          <w:sz w:val="18"/>
-        </w:rPr>
-      </w:pPr>
-      <w:proofErr w:type="gramStart"/>
-      <w:r>
-        <w:rPr>
-          <w:rFonts w:ascii="Verdana" w:eastAsia="ヒラギノ角ゴ Pro W3" w:hAnsi="Verdana"/>
-          <w:color w:val="000000"/>
-          <w:sz w:val="18"/>
-        </w:rPr>
-        <w:t xml:space="preserve">Worked in tandem with </w:t>
-      </w:r>
-      <w:r>
-        <w:rPr>
-          <w:rFonts w:ascii="Verdana" w:eastAsia="ヒラギノ角ゴ Pro W3" w:hAnsi="Verdana"/>
-          <w:color w:val="000000"/>
-          <w:sz w:val="18"/>
-        </w:rPr>
-        <w:t>Kelvin</w:t>
-      </w:r>
-      <w:r>
-        <w:rPr>
-          <w:rFonts w:ascii="Verdana" w:eastAsia="ヒラギノ角ゴ Pro W3" w:hAnsi="Verdana"/>
-          <w:color w:val="000000"/>
-          <w:sz w:val="18"/>
-        </w:rPr>
-        <w:t xml:space="preserve"> to produce great quality Model.</w:t>
-      </w:r>
-      <w:proofErr w:type="gramEnd"/>
-      <w:r>
-        <w:rPr>
-          <w:rFonts w:ascii="Verdana" w:eastAsia="ヒラギノ角ゴ Pro W3" w:hAnsi="Verdana"/>
-          <w:color w:val="000000"/>
-          <w:sz w:val="18"/>
-        </w:rPr>
-        <w:t xml:space="preserve"> Lots of meetings with </w:t>
-      </w:r>
-      <w:r>
-        <w:rPr>
-          <w:rFonts w:ascii="Verdana" w:eastAsia="ヒラギノ角ゴ Pro W3" w:hAnsi="Verdana"/>
-          <w:color w:val="000000"/>
-          <w:sz w:val="18"/>
-        </w:rPr>
-        <w:t xml:space="preserve">Kelvin </w:t>
-      </w:r>
-      <w:r>
-        <w:rPr>
-          <w:rFonts w:ascii="Verdana" w:eastAsia="ヒラギノ角ゴ Pro W3" w:hAnsi="Verdana"/>
-          <w:color w:val="000000"/>
-          <w:sz w:val="18"/>
-        </w:rPr>
-        <w:t xml:space="preserve">ensured work was done on time and to a standard everyone else expected of Model. At the later phase of GUI programming, helped out by changing and adapting </w:t>
-      </w:r>
-      <w:r>
-        <w:rPr>
-          <w:rFonts w:ascii="Verdana" w:eastAsia="ヒラギノ角ゴ Pro W3" w:hAnsi="Verdana"/>
-          <w:color w:val="000000"/>
-          <w:sz w:val="18"/>
-        </w:rPr>
-        <w:t xml:space="preserve">the saving and loading to XML file aspect of </w:t>
-      </w:r>
-      <w:r>
-        <w:rPr>
-          <w:rFonts w:ascii="Verdana" w:eastAsia="ヒラギノ角ゴ Pro W3" w:hAnsi="Verdana"/>
-          <w:color w:val="000000"/>
-          <w:sz w:val="18"/>
-        </w:rPr>
-        <w:t>Model to a good standard and communicated the changes clearly</w:t>
+    </w:p>
+    <w:p>
+      <w:pPr>
+        <w:rPr>
+          <w:rFonts w:ascii="Verdana" w:eastAsia="ヒラギノ角ゴ Pro W3" w:hAnsi="Verdana"/>
+          <w:color w:val="000000"/>
+          <w:sz w:val="18"/>
+        </w:rPr>
+      </w:pPr>
+      <w:r>
+        <w:rPr>
+          <w:rFonts w:ascii="Verdana" w:eastAsia="ヒラギノ角ゴ Pro W3" w:hAnsi="Verdana"/>
+          <w:color w:val="000000"/>
+          <w:sz w:val="18"/>
+        </w:rPr>
+        <w:t>Commitment was all dedicated to the visualisation aspect of View. Work on this has begun quite early but dropped in favour of other courseworks. Work began again at the later stage of programming and showed rapid progress and improvement on the first visualisation. This work was done very swiftly and team members were pleased to see regular commits and more pretty visualisations reflected by Kristian’s skill and work ethic</w:t>
       </w:r>
       <w:bookmarkStart w:id="0" w:name="_GoBack"/>
       <w:bookmarkEnd w:id="0"/>
@@ -310,6 +162,122 @@
           <w:sz w:val="18"/>
         </w:rPr>
         <w:t>.</w:t>
+      </w:r>
+    </w:p>
+    <w:p>
+      <w:pPr>
+        <w:rPr>
+          <w:rFonts w:ascii="Verdana" w:eastAsia="ヒラギノ角ゴ Pro W3" w:hAnsi="Verdana"/>
+          <w:color w:val="000000"/>
+          <w:sz w:val="18"/>
+        </w:rPr>
+      </w:pPr>
+      <w:r>
+        <w:rPr>
+          <w:rFonts w:ascii="Verdana" w:eastAsia="ヒラギノ角ゴ Pro W3" w:hAnsi="Verdana"/>
+          <w:color w:val="000000"/>
+          <w:sz w:val="18"/>
+        </w:rPr>
+        <w:t>Kelvin</w:t>
+      </w:r>
+    </w:p>
+    <w:p>
+      <w:pPr>
+        <w:rPr>
+          <w:rFonts w:ascii="Verdana" w:eastAsia="ヒラギノ角ゴ Pro W3" w:hAnsi="Verdana"/>
+          <w:color w:val="000000"/>
+          <w:sz w:val="18"/>
+        </w:rPr>
+      </w:pPr>
+      <w:r>
+        <w:rPr>
+          <w:rFonts w:ascii="Verdana" w:eastAsia="ヒラギノ角ゴ Pro W3" w:hAnsi="Verdana"/>
+          <w:color w:val="000000"/>
+          <w:sz w:val="18"/>
+        </w:rPr>
+        <w:t>Worked in tandem with Oscar to produce great quality Model. Lots of meetings with Oscar ensured work was done on time and to a standard everyone else expected of Model. At the later phase of GUI programming, helped out by changing and adapting the core Model – getters, setter and the main data structure - to a good standard and communicated the changes clearly.</w:t>
+      </w:r>
+    </w:p>
+    <w:p>
+      <w:pPr>
+        <w:rPr>
+          <w:rFonts w:ascii="Verdana" w:eastAsia="ヒラギノ角ゴ Pro W3" w:hAnsi="Verdana"/>
+          <w:color w:val="000000"/>
+          <w:sz w:val="18"/>
+        </w:rPr>
+      </w:pPr>
+      <w:r>
+        <w:rPr>
+          <w:rFonts w:ascii="Verdana" w:eastAsia="ヒラギノ角ゴ Pro W3" w:hAnsi="Verdana"/>
+          <w:color w:val="000000"/>
+          <w:sz w:val="18"/>
+        </w:rPr>
+        <w:t>Oscar</w:t>
+      </w:r>
+    </w:p>
+    <w:p>
+      <w:pPr>
+        <w:rPr>
+          <w:rFonts w:ascii="Verdana" w:eastAsia="ヒラギノ角ゴ Pro W3" w:hAnsi="Verdana"/>
+          <w:color w:val="000000"/>
+          <w:sz w:val="18"/>
+        </w:rPr>
+      </w:pPr>
+      <w:r>
+        <w:rPr>
+          <w:rFonts w:ascii="Verdana" w:eastAsia="ヒラギノ角ゴ Pro W3" w:hAnsi="Verdana"/>
+          <w:color w:val="000000"/>
+          <w:sz w:val="18"/>
+        </w:rPr>
+        <w:t xml:space="preserve">Worked in tandem with </w:t>
+      </w:r>
+      <w:r>
+        <w:rPr>
+          <w:rFonts w:ascii="Verdana" w:eastAsia="ヒラギノ角ゴ Pro W3" w:hAnsi="Verdana"/>
+          <w:color w:val="000000"/>
+          <w:sz w:val="18"/>
+        </w:rPr>
+        <w:t>Kelvin</w:t>
+      </w:r>
+      <w:r>
+        <w:rPr>
+          <w:rFonts w:ascii="Verdana" w:eastAsia="ヒラギノ角ゴ Pro W3" w:hAnsi="Verdana"/>
+          <w:color w:val="000000"/>
+          <w:sz w:val="18"/>
+        </w:rPr>
+        <w:t xml:space="preserve"> to produce great quality Model. Lots of meetings with </w:t>
+      </w:r>
+      <w:r>
+        <w:rPr>
+          <w:rFonts w:ascii="Verdana" w:eastAsia="ヒラギノ角ゴ Pro W3" w:hAnsi="Verdana"/>
+          <w:color w:val="000000"/>
+          <w:sz w:val="18"/>
+        </w:rPr>
+        <w:t xml:space="preserve">Kelvin </w:t>
+      </w:r>
+      <w:r>
+        <w:rPr>
+          <w:rFonts w:ascii="Verdana" w:eastAsia="ヒラギノ角ゴ Pro W3" w:hAnsi="Verdana"/>
+          <w:color w:val="000000"/>
+          <w:sz w:val="18"/>
+        </w:rPr>
+        <w:t xml:space="preserve">ensured work was done on time and to a standard everyone else expected of Model. At the later phase of GUI programming, helped out by changing and adapting </w:t>
+      </w:r>
+      <w:r>
+        <w:rPr>
+          <w:rFonts w:ascii="Verdana" w:eastAsia="ヒラギノ角ゴ Pro W3" w:hAnsi="Verdana"/>
+          <w:color w:val="000000"/>
+          <w:sz w:val="18"/>
+        </w:rPr>
+        <w:t xml:space="preserve">the saving and loading to XML file aspect of </w:t>
+      </w:r>
+      <w:r>
+        <w:rPr>
+          <w:rFonts w:ascii="Verdana" w:eastAsia="ヒラギノ角ゴ Pro W3" w:hAnsi="Verdana"/>
+          <w:color w:val="000000"/>
+          <w:sz w:val="18"/>
+        </w:rPr>
+        <w:t>Model to a good standard and communicated the changes clearly.</w:t>
       </w:r>
     </w:p>
     <w:p>

</xml_diff>

<commit_message>
* Christened Team member review.docx with more "effort"
</commit_message>
<xml_diff>
--- a/doc/End of Project Report/Team member review.docx
+++ b/doc/End of Project Report/Team member review.docx
@@ -26,7 +26,23 @@
           <w:color w:val="000000"/>
           <w:sz w:val="18"/>
         </w:rPr>
-        <w:t>At the time of handing in this report, this team can say that the number of hours invested into the project by each member is similar. Each individual team member fall behind on expected worked hours at l</w:t>
+        <w:t xml:space="preserve">At the time of handing in this report, this team can say that the number of hours </w:t>
+      </w:r>
+      <w:r>
+        <w:rPr>
+          <w:rFonts w:ascii="Verdana" w:eastAsia="ヒラギノ角ゴ Pro W3" w:hAnsi="Verdana"/>
+          <w:color w:val="000000"/>
+          <w:sz w:val="18"/>
+        </w:rPr>
+        <w:t xml:space="preserve">and effort </w:t>
+      </w:r>
+      <w:r>
+        <w:rPr>
+          <w:rFonts w:ascii="Verdana" w:eastAsia="ヒラギノ角ゴ Pro W3" w:hAnsi="Verdana"/>
+          <w:color w:val="000000"/>
+          <w:sz w:val="18"/>
+        </w:rPr>
+        <w:t>invested into the project by each member is similar. Each individual team member fall behind on expected worked hours at l</w:t>
       </w:r>
       <w:r>
         <w:rPr>
@@ -83,51 +99,9 @@
           <w:color w:val="000000"/>
           <w:sz w:val="18"/>
         </w:rPr>
-        <w:t>Every team member had contributed their skills in Java but different skills: the members in charge of Model (Oscar and Kelvin) used the core Java skills – creating classes for utility – setters, getters, iterator patterns etc. which was different to the skills used by members in charge of the View (Kristian and Edward) – creating the runway visualisation and the GUI – using the Java Swing API which was also different to the skills used by Brian (who was in charge of programming the Controller aspect) – creating listeners – using Java Events and Listeners API and needed to adapt to applying these APIs to link the Model and View.</w:t>
-      </w:r>
-    </w:p>
-    <w:p>
-      <w:pPr>
-        <w:rPr>
-          <w:rFonts w:ascii="Verdana" w:eastAsia="ヒラギノ角ゴ Pro W3" w:hAnsi="Verdana"/>
-          <w:color w:val="000000"/>
-          <w:sz w:val="18"/>
-        </w:rPr>
-      </w:pPr>
-      <w:r>
-        <w:rPr>
-          <w:rFonts w:ascii="Verdana" w:eastAsia="ヒラギノ角ゴ Pro W3" w:hAnsi="Verdana"/>
-          <w:color w:val="000000"/>
-          <w:sz w:val="18"/>
-        </w:rPr>
-        <w:t>Brian</w:t>
-      </w:r>
-    </w:p>
-    <w:p>
-      <w:pPr>
-        <w:rPr>
-          <w:rFonts w:ascii="Verdana" w:eastAsia="ヒラギノ角ゴ Pro W3" w:hAnsi="Verdana"/>
-          <w:color w:val="000000"/>
-          <w:sz w:val="18"/>
-        </w:rPr>
-      </w:pPr>
-      <w:r>
-        <w:rPr>
-          <w:rFonts w:ascii="Verdana" w:eastAsia="ヒラギノ角ゴ Pro W3" w:hAnsi="Verdana"/>
-          <w:color w:val="000000"/>
-          <w:sz w:val="18"/>
-        </w:rPr>
-        <w:t>Contributed a lot of work behind the scene with Edward to ensure the GUI is well designed and polished. Near the end of the project, was sharing the Listeners and GUI work with Edward.</w:t>
-      </w:r>
-    </w:p>
-    <w:p>
-      <w:pPr>
-        <w:rPr>
-          <w:rFonts w:ascii="Verdana" w:eastAsia="ヒラギノ角ゴ Pro W3" w:hAnsi="Verdana"/>
-          <w:color w:val="000000"/>
-          <w:sz w:val="18"/>
-        </w:rPr>
-      </w:pPr>
+        <w:t>Every team member had contributed their skills in Java but different skills: the members in charge of Model (Oscar and Kelvin) used the core Java skills – creating classes for utility – setters, getters, iterator patterns etc. which was different to the skills used by members in charge of the View (</w:t>
+      </w:r>
+      <w:proofErr w:type="spellStart"/>
       <w:r>
         <w:rPr>
           <w:rFonts w:ascii="Verdana" w:eastAsia="ヒラギノ角ゴ Pro W3" w:hAnsi="Verdana"/>
@@ -136,22 +110,31 @@
         </w:rPr>
         <w:t>Kristian</w:t>
       </w:r>
-    </w:p>
-    <w:p>
-      <w:pPr>
-        <w:rPr>
-          <w:rFonts w:ascii="Verdana" w:eastAsia="ヒラギノ角ゴ Pro W3" w:hAnsi="Verdana"/>
-          <w:color w:val="000000"/>
-          <w:sz w:val="18"/>
-        </w:rPr>
-      </w:pPr>
-      <w:r>
-        <w:rPr>
-          <w:rFonts w:ascii="Verdana" w:eastAsia="ヒラギノ角ゴ Pro W3" w:hAnsi="Verdana"/>
-          <w:color w:val="000000"/>
-          <w:sz w:val="18"/>
-        </w:rPr>
-        <w:t>Commitment was all dedicated to the visualisation aspect of View. Work on this has begun quite early but dropped in favour of other courseworks. Work began again at the later stage of programming and showed rapid progress and improvement on the first visualisation. This work was done very swiftly and team members were pleased to see regular commits and more pretty visualisations reflected by Kristian’s skill and work ethic</w:t>
+      <w:proofErr w:type="spellEnd"/>
+      <w:r>
+        <w:rPr>
+          <w:rFonts w:ascii="Verdana" w:eastAsia="ヒラギノ角ゴ Pro W3" w:hAnsi="Verdana"/>
+          <w:color w:val="000000"/>
+          <w:sz w:val="18"/>
+        </w:rPr>
+        <w:t xml:space="preserve"> and Edward) – creating the runway visualisation and the GUI – using the Java Swing API which was also different to the skills used by Brian (who was in charge of programming the Controller aspect) – creating listeners – using Java Events and Listeners API and needed to adapt to applying these APIs to link the Model and View.</w:t>
+      </w:r>
+    </w:p>
+    <w:p>
+      <w:pPr>
+        <w:rPr>
+          <w:rFonts w:ascii="Verdana" w:eastAsia="ヒラギノ角ゴ Pro W3" w:hAnsi="Verdana"/>
+          <w:color w:val="000000"/>
+          <w:sz w:val="18"/>
+        </w:rPr>
+      </w:pPr>
+      <w:r>
+        <w:rPr>
+          <w:rFonts w:ascii="Verdana" w:eastAsia="ヒラギノ角ゴ Pro W3" w:hAnsi="Verdana"/>
+          <w:color w:val="000000"/>
+          <w:sz w:val="18"/>
+        </w:rPr>
+        <w:t>Each individual member has put effort into the project, however there was a different pattern with respect to time for when the member puts the effort in and produces work</w:t>
       </w:r>
       <w:bookmarkStart w:id="0" w:name="_GoBack"/>
       <w:bookmarkEnd w:id="0"/>
@@ -178,6 +161,176 @@
           <w:color w:val="000000"/>
           <w:sz w:val="18"/>
         </w:rPr>
+        <w:t>Brian</w:t>
+      </w:r>
+    </w:p>
+    <w:p>
+      <w:pPr>
+        <w:rPr>
+          <w:rFonts w:ascii="Verdana" w:eastAsia="ヒラギノ角ゴ Pro W3" w:hAnsi="Verdana"/>
+          <w:color w:val="000000"/>
+          <w:sz w:val="18"/>
+        </w:rPr>
+      </w:pPr>
+      <w:r>
+        <w:rPr>
+          <w:rFonts w:ascii="Verdana" w:eastAsia="ヒラギノ角ゴ Pro W3" w:hAnsi="Verdana"/>
+          <w:color w:val="000000"/>
+          <w:sz w:val="18"/>
+        </w:rPr>
+        <w:t xml:space="preserve">Contributed a lot of </w:t>
+      </w:r>
+      <w:r>
+        <w:rPr>
+          <w:rFonts w:ascii="Verdana" w:eastAsia="ヒラギノ角ゴ Pro W3" w:hAnsi="Verdana"/>
+          <w:color w:val="000000"/>
+          <w:sz w:val="18"/>
+        </w:rPr>
+        <w:t xml:space="preserve">effort and </w:t>
+      </w:r>
+      <w:r>
+        <w:rPr>
+          <w:rFonts w:ascii="Verdana" w:eastAsia="ヒラギノ角ゴ Pro W3" w:hAnsi="Verdana"/>
+          <w:color w:val="000000"/>
+          <w:sz w:val="18"/>
+        </w:rPr>
+        <w:t>work behind the scene with Edward to ensure the GUI is well designed and polished. Near the end of the project, was sharing the Listeners and GUI work with Edward.</w:t>
+      </w:r>
+    </w:p>
+    <w:p>
+      <w:pPr>
+        <w:rPr>
+          <w:rFonts w:ascii="Verdana" w:eastAsia="ヒラギノ角ゴ Pro W3" w:hAnsi="Verdana"/>
+          <w:color w:val="000000"/>
+          <w:sz w:val="18"/>
+        </w:rPr>
+      </w:pPr>
+      <w:proofErr w:type="spellStart"/>
+      <w:r>
+        <w:rPr>
+          <w:rFonts w:ascii="Verdana" w:eastAsia="ヒラギノ角ゴ Pro W3" w:hAnsi="Verdana"/>
+          <w:color w:val="000000"/>
+          <w:sz w:val="18"/>
+        </w:rPr>
+        <w:t>Kristian</w:t>
+      </w:r>
+      <w:proofErr w:type="spellEnd"/>
+    </w:p>
+    <w:p>
+      <w:pPr>
+        <w:rPr>
+          <w:rFonts w:ascii="Verdana" w:eastAsia="ヒラギノ角ゴ Pro W3" w:hAnsi="Verdana"/>
+          <w:color w:val="000000"/>
+          <w:sz w:val="18"/>
+        </w:rPr>
+      </w:pPr>
+      <w:r>
+        <w:rPr>
+          <w:rFonts w:ascii="Verdana" w:eastAsia="ヒラギノ角ゴ Pro W3" w:hAnsi="Verdana"/>
+          <w:color w:val="000000"/>
+          <w:sz w:val="18"/>
+        </w:rPr>
+        <w:t>Effort and c</w:t>
+      </w:r>
+      <w:r>
+        <w:rPr>
+          <w:rFonts w:ascii="Verdana" w:eastAsia="ヒラギノ角ゴ Pro W3" w:hAnsi="Verdana"/>
+          <w:color w:val="000000"/>
+          <w:sz w:val="18"/>
+        </w:rPr>
+        <w:t>ommitment was all dedicated to the visualisation aspect of View. Work on this has begun quite early but</w:t>
+      </w:r>
+      <w:r>
+        <w:rPr>
+          <w:rFonts w:ascii="Verdana" w:eastAsia="ヒラギノ角ゴ Pro W3" w:hAnsi="Verdana"/>
+          <w:color w:val="000000"/>
+          <w:sz w:val="18"/>
+        </w:rPr>
+        <w:t xml:space="preserve"> effort on this</w:t>
+      </w:r>
+      <w:r>
+        <w:rPr>
+          <w:rFonts w:ascii="Verdana" w:eastAsia="ヒラギノ角ゴ Pro W3" w:hAnsi="Verdana"/>
+          <w:color w:val="000000"/>
+          <w:sz w:val="18"/>
+        </w:rPr>
+        <w:t xml:space="preserve"> dropped in favour of other </w:t>
+      </w:r>
+      <w:proofErr w:type="spellStart"/>
+      <w:r>
+        <w:rPr>
+          <w:rFonts w:ascii="Verdana" w:eastAsia="ヒラギノ角ゴ Pro W3" w:hAnsi="Verdana"/>
+          <w:color w:val="000000"/>
+          <w:sz w:val="18"/>
+        </w:rPr>
+        <w:t>courseworks</w:t>
+      </w:r>
+      <w:proofErr w:type="spellEnd"/>
+      <w:r>
+        <w:rPr>
+          <w:rFonts w:ascii="Verdana" w:eastAsia="ヒラギノ角ゴ Pro W3" w:hAnsi="Verdana"/>
+          <w:color w:val="000000"/>
+          <w:sz w:val="18"/>
+        </w:rPr>
+        <w:t xml:space="preserve"> near the middle of the project timeline</w:t>
+      </w:r>
+      <w:r>
+        <w:rPr>
+          <w:rFonts w:ascii="Verdana" w:eastAsia="ヒラギノ角ゴ Pro W3" w:hAnsi="Verdana"/>
+          <w:color w:val="000000"/>
+          <w:sz w:val="18"/>
+        </w:rPr>
+        <w:t xml:space="preserve">. Work began again at the later stage of programming and showed rapid progress and improvement on the first visualisation. This work was done very swiftly and team members were pleased to see regular commits and more pretty visualisations reflected by </w:t>
+      </w:r>
+      <w:proofErr w:type="spellStart"/>
+      <w:r>
+        <w:rPr>
+          <w:rFonts w:ascii="Verdana" w:eastAsia="ヒラギノ角ゴ Pro W3" w:hAnsi="Verdana"/>
+          <w:color w:val="000000"/>
+          <w:sz w:val="18"/>
+        </w:rPr>
+        <w:t>Kristian’s</w:t>
+      </w:r>
+      <w:proofErr w:type="spellEnd"/>
+      <w:r>
+        <w:rPr>
+          <w:rFonts w:ascii="Verdana" w:eastAsia="ヒラギノ角ゴ Pro W3" w:hAnsi="Verdana"/>
+          <w:color w:val="000000"/>
+          <w:sz w:val="18"/>
+        </w:rPr>
+        <w:t xml:space="preserve"> skill and </w:t>
+      </w:r>
+      <w:r>
+        <w:rPr>
+          <w:rFonts w:ascii="Verdana" w:eastAsia="ヒラギノ角ゴ Pro W3" w:hAnsi="Verdana"/>
+          <w:color w:val="000000"/>
+          <w:sz w:val="18"/>
+        </w:rPr>
+        <w:t>effort</w:t>
+      </w:r>
+      <w:r>
+        <w:rPr>
+          <w:rFonts w:ascii="Verdana" w:eastAsia="ヒラギノ角ゴ Pro W3" w:hAnsi="Verdana"/>
+          <w:color w:val="000000"/>
+          <w:sz w:val="18"/>
+        </w:rPr>
+        <w:t>.</w:t>
+      </w:r>
+    </w:p>
+    <w:p>
+      <w:pPr>
+        <w:rPr>
+          <w:rFonts w:ascii="Verdana" w:eastAsia="ヒラギノ角ゴ Pro W3" w:hAnsi="Verdana"/>
+          <w:color w:val="000000"/>
+          <w:sz w:val="18"/>
+        </w:rPr>
+      </w:pPr>
+      <w:r>
+        <w:rPr>
+          <w:rFonts w:ascii="Verdana" w:eastAsia="ヒラギノ角ゴ Pro W3" w:hAnsi="Verdana"/>
+          <w:color w:val="000000"/>
+          <w:sz w:val="18"/>
+        </w:rPr>
         <w:t>Kelvin</w:t>
       </w:r>
     </w:p>
@@ -189,13 +342,31 @@
           <w:sz w:val="18"/>
         </w:rPr>
       </w:pPr>
-      <w:r>
-        <w:rPr>
-          <w:rFonts w:ascii="Verdana" w:eastAsia="ヒラギノ角ゴ Pro W3" w:hAnsi="Verdana"/>
-          <w:color w:val="000000"/>
-          <w:sz w:val="18"/>
-        </w:rPr>
-        <w:t>Worked in tandem with Oscar to produce great quality Model. Lots of meetings with Oscar ensured work was done on time and to a standard everyone else expected of Model. At the later phase of GUI programming, helped out by changing and adapting the core Model – getters, setter and the main data structure - to a good standard and communicated the changes clearly.</w:t>
+      <w:proofErr w:type="gramStart"/>
+      <w:r>
+        <w:rPr>
+          <w:rFonts w:ascii="Verdana" w:eastAsia="ヒラギノ角ゴ Pro W3" w:hAnsi="Verdana"/>
+          <w:color w:val="000000"/>
+          <w:sz w:val="18"/>
+        </w:rPr>
+        <w:t>Worked in tandem with Oscar to produce great quality Model.</w:t>
+      </w:r>
+      <w:proofErr w:type="gramEnd"/>
+      <w:r>
+        <w:rPr>
+          <w:rFonts w:ascii="Verdana" w:eastAsia="ヒラギノ角ゴ Pro W3" w:hAnsi="Verdana"/>
+          <w:color w:val="000000"/>
+          <w:sz w:val="18"/>
+        </w:rPr>
+        <w:t xml:space="preserve"> Lots of meetings with Oscar ensured work was done on time and to a standard everyone else expected of Model. At the later phase of GUI programming, helped out by changing and adapting the core Model – getters, setter and the main data structure - to a good standard and communicated the changes clearly.</w:t>
+      </w:r>
+      <w:r>
+        <w:rPr>
+          <w:rFonts w:ascii="Verdana" w:eastAsia="ヒラギノ角ゴ Pro W3" w:hAnsi="Verdana"/>
+          <w:color w:val="000000"/>
+          <w:sz w:val="18"/>
+        </w:rPr>
+        <w:t xml:space="preserve"> This reflects the amount of effort Kelvin puts into the project: it was constant throughout.</w:t>
       </w:r>
     </w:p>
     <w:p>
@@ -223,6 +394,7 @@
           <w:sz w:val="18"/>
         </w:rPr>
       </w:pPr>
+      <w:proofErr w:type="gramStart"/>
       <w:r>
         <w:rPr>
           <w:rFonts w:ascii="Verdana" w:eastAsia="ヒラギノ角ゴ Pro W3" w:hAnsi="Verdana"/>
@@ -245,7 +417,16 @@
           <w:color w:val="000000"/>
           <w:sz w:val="18"/>
         </w:rPr>
-        <w:t xml:space="preserve"> to produce great quality Model. Lots of meetings with </w:t>
+        <w:t xml:space="preserve"> to produce great quality Model.</w:t>
+      </w:r>
+      <w:proofErr w:type="gramEnd"/>
+      <w:r>
+        <w:rPr>
+          <w:rFonts w:ascii="Verdana" w:eastAsia="ヒラギノ角ゴ Pro W3" w:hAnsi="Verdana"/>
+          <w:color w:val="000000"/>
+          <w:sz w:val="18"/>
+        </w:rPr>
+        <w:t xml:space="preserve"> Lots of meetings with </w:t>
       </w:r>
       <w:r>
         <w:rPr>
@@ -278,6 +459,38 @@
           <w:sz w:val="18"/>
         </w:rPr>
         <w:t>Model to a good standard and communicated the changes clearly.</w:t>
+      </w:r>
+      <w:r>
+        <w:rPr>
+          <w:rFonts w:ascii="Verdana" w:eastAsia="ヒラギノ角ゴ Pro W3" w:hAnsi="Verdana"/>
+          <w:color w:val="000000"/>
+          <w:sz w:val="18"/>
+        </w:rPr>
+        <w:t xml:space="preserve"> </w:t>
+      </w:r>
+      <w:r>
+        <w:rPr>
+          <w:rFonts w:ascii="Verdana" w:eastAsia="ヒラギノ角ゴ Pro W3" w:hAnsi="Verdana"/>
+          <w:color w:val="000000"/>
+          <w:sz w:val="18"/>
+        </w:rPr>
+        <w:t xml:space="preserve">This reflects the amount of effort </w:t>
+      </w:r>
+      <w:r>
+        <w:rPr>
+          <w:rFonts w:ascii="Verdana" w:eastAsia="ヒラギノ角ゴ Pro W3" w:hAnsi="Verdana"/>
+          <w:color w:val="000000"/>
+          <w:sz w:val="18"/>
+        </w:rPr>
+        <w:t>Oscar</w:t>
+      </w:r>
+      <w:r>
+        <w:rPr>
+          <w:rFonts w:ascii="Verdana" w:eastAsia="ヒラギノ角ゴ Pro W3" w:hAnsi="Verdana"/>
+          <w:color w:val="000000"/>
+          <w:sz w:val="18"/>
+        </w:rPr>
+        <w:t xml:space="preserve"> puts into the project: it was constant throughout.</w:t>
       </w:r>
     </w:p>
     <w:p>

</xml_diff>

<commit_message>
* Added stuff to Team member review.docx
</commit_message>
<xml_diff>
--- a/doc/End of Project Report/Team member review.docx
+++ b/doc/End of Project Report/Team member review.docx
@@ -42,99 +42,49 @@
           <w:color w:val="000000"/>
           <w:sz w:val="18"/>
         </w:rPr>
-        <w:t>invested into the project by each member is similar. Each individual team member fall behind on expected worked hours at l</w:t>
-      </w:r>
-      <w:r>
-        <w:rPr>
-          <w:rFonts w:ascii="Verdana" w:eastAsia="ヒラギノ角ゴ Pro W3" w:hAnsi="Verdana"/>
-          <w:color w:val="000000"/>
-          <w:sz w:val="18"/>
-        </w:rPr>
-        <w:t>east once</w:t>
-      </w:r>
-      <w:r>
-        <w:rPr>
-          <w:rFonts w:ascii="Verdana" w:eastAsia="ヒラギノ角ゴ Pro W3" w:hAnsi="Verdana"/>
-          <w:color w:val="000000"/>
-          <w:sz w:val="18"/>
-        </w:rPr>
-        <w:t xml:space="preserve"> during the project, but each member was very committed </w:t>
-      </w:r>
-      <w:r>
-        <w:rPr>
-          <w:rFonts w:ascii="Verdana" w:eastAsia="ヒラギノ角ゴ Pro W3" w:hAnsi="Verdana"/>
-          <w:color w:val="000000"/>
-          <w:sz w:val="18"/>
-        </w:rPr>
-        <w:t>to the project and managed to do</w:t>
-      </w:r>
-      <w:r>
-        <w:rPr>
-          <w:rFonts w:ascii="Verdana" w:eastAsia="ヒラギノ角ゴ Pro W3" w:hAnsi="Verdana"/>
-          <w:color w:val="000000"/>
-          <w:sz w:val="18"/>
-        </w:rPr>
-        <w:t xml:space="preserve"> the extra work necessary to bring himself up to the expected worked hours again.</w:t>
-      </w:r>
-      <w:r>
-        <w:rPr>
-          <w:rFonts w:ascii="Verdana" w:eastAsia="ヒラギノ角ゴ Pro W3" w:hAnsi="Verdana"/>
-          <w:color w:val="000000"/>
-          <w:sz w:val="18"/>
-        </w:rPr>
-        <w:t xml:space="preserve"> </w:t>
-      </w:r>
-    </w:p>
-    <w:p>
-      <w:pPr>
-        <w:rPr>
-          <w:rFonts w:ascii="Verdana" w:eastAsia="ヒラギノ角ゴ Pro W3" w:hAnsi="Verdana"/>
-          <w:color w:val="000000"/>
-          <w:sz w:val="18"/>
-        </w:rPr>
-      </w:pPr>
-      <w:r>
-        <w:rPr>
-          <w:rFonts w:ascii="Verdana" w:eastAsia="ヒラギノ角ゴ Pro W3" w:hAnsi="Verdana"/>
-          <w:color w:val="000000"/>
-          <w:sz w:val="18"/>
-        </w:rPr>
-        <w:t>Every team member had contributed their skills in Java but different skills: the members in charge of Model (Oscar and Kelvin) used the core Java skills – creating classes for utility – setters, getters, iterator patterns etc. which was different to the skills used by members in charge of the View (</w:t>
-      </w:r>
-      <w:proofErr w:type="spellStart"/>
-      <w:r>
-        <w:rPr>
-          <w:rFonts w:ascii="Verdana" w:eastAsia="ヒラギノ角ゴ Pro W3" w:hAnsi="Verdana"/>
-          <w:color w:val="000000"/>
-          <w:sz w:val="18"/>
-        </w:rPr>
-        <w:t>Kristian</w:t>
-      </w:r>
-      <w:proofErr w:type="spellEnd"/>
-      <w:r>
-        <w:rPr>
-          <w:rFonts w:ascii="Verdana" w:eastAsia="ヒラギノ角ゴ Pro W3" w:hAnsi="Verdana"/>
-          <w:color w:val="000000"/>
-          <w:sz w:val="18"/>
-        </w:rPr>
-        <w:t xml:space="preserve"> and Edward) – creating the runway visualisation and the GUI – using the Java Swing API which was also different to the skills used by Brian (who was in charge of programming the Controller aspect) – creating listeners – using Java Events and Listeners API and needed to adapt to applying these APIs to link the Model and View.</w:t>
-      </w:r>
-    </w:p>
-    <w:p>
-      <w:pPr>
-        <w:rPr>
-          <w:rFonts w:ascii="Verdana" w:eastAsia="ヒラギノ角ゴ Pro W3" w:hAnsi="Verdana"/>
-          <w:color w:val="000000"/>
-          <w:sz w:val="18"/>
-        </w:rPr>
-      </w:pPr>
-      <w:r>
-        <w:rPr>
-          <w:rFonts w:ascii="Verdana" w:eastAsia="ヒラギノ角ゴ Pro W3" w:hAnsi="Verdana"/>
-          <w:color w:val="000000"/>
-          <w:sz w:val="18"/>
-        </w:rPr>
-        <w:t>Each individual member has put effort into the project, however there was a different pattern with respect to time for when the member puts the effort in and produces work</w:t>
+        <w:t xml:space="preserve">invested into the project by each member is similar. Each individual team member fall behind on expected worked hours at least once during the project, but each member was very committed to the project and managed to do the extra work necessary to bring himself up to the expected worked hours again. </w:t>
+      </w:r>
+    </w:p>
+    <w:p>
+      <w:pPr>
+        <w:rPr>
+          <w:rFonts w:ascii="Verdana" w:eastAsia="ヒラギノ角ゴ Pro W3" w:hAnsi="Verdana"/>
+          <w:color w:val="000000"/>
+          <w:sz w:val="18"/>
+        </w:rPr>
+      </w:pPr>
+      <w:r>
+        <w:rPr>
+          <w:rFonts w:ascii="Verdana" w:eastAsia="ヒラギノ角ゴ Pro W3" w:hAnsi="Verdana"/>
+          <w:color w:val="000000"/>
+          <w:sz w:val="18"/>
+        </w:rPr>
+        <w:t>Every team member had contributed their skills in Java but different skills: the members in charge of Model (Oscar and Kelvin) used the core Java skills – creating classes for utility – setters, getters, iterator patterns etc. which was different to the skills used by members in charge of the View (Kristian and Edward) – creating the runway visualisation and the GUI – using the Java Swing API which was also different to the skills used by Brian (who was in charge of programming the Controller aspect) – creating listeners – using Java Events and Listeners API and needed to adapt to applying these APIs to link the Model and View.</w:t>
+      </w:r>
+    </w:p>
+    <w:p>
+      <w:pPr>
+        <w:rPr>
+          <w:rFonts w:ascii="Verdana" w:eastAsia="ヒラギノ角ゴ Pro W3" w:hAnsi="Verdana"/>
+          <w:color w:val="000000"/>
+          <w:sz w:val="18"/>
+        </w:rPr>
+      </w:pPr>
+      <w:r>
+        <w:rPr>
+          <w:rFonts w:ascii="Verdana" w:eastAsia="ヒラギノ角ゴ Pro W3" w:hAnsi="Verdana"/>
+          <w:color w:val="000000"/>
+          <w:sz w:val="18"/>
+        </w:rPr>
+        <w:t>Each individual member has put effort into the project, however there was a different pattern with respect to time for when the member puts the effort in and produces work.</w:t>
+      </w:r>
+      <w:r>
+        <w:rPr>
+          <w:rFonts w:ascii="Verdana" w:eastAsia="ヒラギノ角ゴ Pro W3" w:hAnsi="Verdana"/>
+          <w:color w:val="000000"/>
+          <w:sz w:val="18"/>
+        </w:rPr>
+        <w:t xml:space="preserve"> This is also reflected by the time expenditure graphs and SVN commit reports in the later sections of this report</w:t>
       </w:r>
       <w:bookmarkStart w:id="0" w:name="_GoBack"/>
       <w:bookmarkEnd w:id="0"/>
@@ -205,7 +155,6 @@
           <w:sz w:val="18"/>
         </w:rPr>
       </w:pPr>
-      <w:proofErr w:type="spellStart"/>
       <w:r>
         <w:rPr>
           <w:rFonts w:ascii="Verdana" w:eastAsia="ヒラギノ角ゴ Pro W3" w:hAnsi="Verdana"/>
@@ -214,7 +163,6 @@
         </w:rPr>
         <w:t>Kristian</w:t>
       </w:r>
-      <w:proofErr w:type="spellEnd"/>
     </w:p>
     <w:p>
       <w:pPr>
@@ -254,18 +202,8 @@
           <w:color w:val="000000"/>
           <w:sz w:val="18"/>
         </w:rPr>
-        <w:t xml:space="preserve"> dropped in favour of other </w:t>
-      </w:r>
-      <w:proofErr w:type="spellStart"/>
-      <w:r>
-        <w:rPr>
-          <w:rFonts w:ascii="Verdana" w:eastAsia="ヒラギノ角ゴ Pro W3" w:hAnsi="Verdana"/>
-          <w:color w:val="000000"/>
-          <w:sz w:val="18"/>
-        </w:rPr>
-        <w:t>courseworks</w:t>
-      </w:r>
-      <w:proofErr w:type="spellEnd"/>
+        <w:t xml:space="preserve"> dropped in favour of other courseworks</w:t>
+      </w:r>
       <w:r>
         <w:rPr>
           <w:rFonts w:ascii="Verdana" w:eastAsia="ヒラギノ角ゴ Pro W3" w:hAnsi="Verdana"/>
@@ -280,25 +218,7 @@
           <w:color w:val="000000"/>
           <w:sz w:val="18"/>
         </w:rPr>
-        <w:t xml:space="preserve">. Work began again at the later stage of programming and showed rapid progress and improvement on the first visualisation. This work was done very swiftly and team members were pleased to see regular commits and more pretty visualisations reflected by </w:t>
-      </w:r>
-      <w:proofErr w:type="spellStart"/>
-      <w:r>
-        <w:rPr>
-          <w:rFonts w:ascii="Verdana" w:eastAsia="ヒラギノ角ゴ Pro W3" w:hAnsi="Verdana"/>
-          <w:color w:val="000000"/>
-          <w:sz w:val="18"/>
-        </w:rPr>
-        <w:t>Kristian’s</w:t>
-      </w:r>
-      <w:proofErr w:type="spellEnd"/>
-      <w:r>
-        <w:rPr>
-          <w:rFonts w:ascii="Verdana" w:eastAsia="ヒラギノ角ゴ Pro W3" w:hAnsi="Verdana"/>
-          <w:color w:val="000000"/>
-          <w:sz w:val="18"/>
-        </w:rPr>
-        <w:t xml:space="preserve"> skill and </w:t>
+        <w:t xml:space="preserve">. Work began again at the later stage of programming and showed rapid progress and improvement on the first visualisation. This work was done very swiftly and team members were pleased to see regular commits and more pretty visualisations reflected by Kristian’s skill and </w:t>
       </w:r>
       <w:r>
         <w:rPr>
@@ -342,23 +262,13 @@
           <w:sz w:val="18"/>
         </w:rPr>
       </w:pPr>
-      <w:proofErr w:type="gramStart"/>
-      <w:r>
-        <w:rPr>
-          <w:rFonts w:ascii="Verdana" w:eastAsia="ヒラギノ角ゴ Pro W3" w:hAnsi="Verdana"/>
-          <w:color w:val="000000"/>
-          <w:sz w:val="18"/>
-        </w:rPr>
-        <w:t>Worked in tandem with Oscar to produce great quality Model.</w:t>
-      </w:r>
-      <w:proofErr w:type="gramEnd"/>
-      <w:r>
-        <w:rPr>
-          <w:rFonts w:ascii="Verdana" w:eastAsia="ヒラギノ角ゴ Pro W3" w:hAnsi="Verdana"/>
-          <w:color w:val="000000"/>
-          <w:sz w:val="18"/>
-        </w:rPr>
-        <w:t xml:space="preserve"> Lots of meetings with Oscar ensured work was done on time and to a standard everyone else expected of Model. At the later phase of GUI programming, helped out by changing and adapting the core Model – getters, setter and the main data structure - to a good standard and communicated the changes clearly.</w:t>
+      <w:r>
+        <w:rPr>
+          <w:rFonts w:ascii="Verdana" w:eastAsia="ヒラギノ角ゴ Pro W3" w:hAnsi="Verdana"/>
+          <w:color w:val="000000"/>
+          <w:sz w:val="18"/>
+        </w:rPr>
+        <w:t>Worked in tandem with Oscar to produce great quality Model. Lots of meetings with Oscar ensured work was done on time and to a standard everyone else expected of Model. At the later phase of GUI programming, helped out by changing and adapting the core Model – getters, setter and the main data structure - to a good standard and communicated the changes clearly.</w:t>
       </w:r>
       <w:r>
         <w:rPr>
@@ -394,103 +304,21 @@
           <w:sz w:val="18"/>
         </w:rPr>
       </w:pPr>
-      <w:proofErr w:type="gramStart"/>
-      <w:r>
-        <w:rPr>
-          <w:rFonts w:ascii="Verdana" w:eastAsia="ヒラギノ角ゴ Pro W3" w:hAnsi="Verdana"/>
-          <w:color w:val="000000"/>
-          <w:sz w:val="18"/>
-        </w:rPr>
-        <w:t xml:space="preserve">Worked in tandem with </w:t>
-      </w:r>
-      <w:r>
-        <w:rPr>
-          <w:rFonts w:ascii="Verdana" w:eastAsia="ヒラギノ角ゴ Pro W3" w:hAnsi="Verdana"/>
-          <w:color w:val="000000"/>
-          <w:sz w:val="18"/>
-        </w:rPr>
-        <w:t>Kelvin</w:t>
-      </w:r>
-      <w:r>
-        <w:rPr>
-          <w:rFonts w:ascii="Verdana" w:eastAsia="ヒラギノ角ゴ Pro W3" w:hAnsi="Verdana"/>
-          <w:color w:val="000000"/>
-          <w:sz w:val="18"/>
-        </w:rPr>
-        <w:t xml:space="preserve"> to produce great quality Model.</w:t>
-      </w:r>
-      <w:proofErr w:type="gramEnd"/>
-      <w:r>
-        <w:rPr>
-          <w:rFonts w:ascii="Verdana" w:eastAsia="ヒラギノ角ゴ Pro W3" w:hAnsi="Verdana"/>
-          <w:color w:val="000000"/>
-          <w:sz w:val="18"/>
-        </w:rPr>
-        <w:t xml:space="preserve"> Lots of meetings with </w:t>
-      </w:r>
-      <w:r>
-        <w:rPr>
-          <w:rFonts w:ascii="Verdana" w:eastAsia="ヒラギノ角ゴ Pro W3" w:hAnsi="Verdana"/>
-          <w:color w:val="000000"/>
-          <w:sz w:val="18"/>
-        </w:rPr>
-        <w:t xml:space="preserve">Kelvin </w:t>
-      </w:r>
-      <w:r>
-        <w:rPr>
-          <w:rFonts w:ascii="Verdana" w:eastAsia="ヒラギノ角ゴ Pro W3" w:hAnsi="Verdana"/>
-          <w:color w:val="000000"/>
-          <w:sz w:val="18"/>
-        </w:rPr>
-        <w:t xml:space="preserve">ensured work was done on time and to a standard everyone else expected of Model. At the later phase of GUI programming, helped out by changing and adapting </w:t>
-      </w:r>
-      <w:r>
-        <w:rPr>
-          <w:rFonts w:ascii="Verdana" w:eastAsia="ヒラギノ角ゴ Pro W3" w:hAnsi="Verdana"/>
-          <w:color w:val="000000"/>
-          <w:sz w:val="18"/>
-        </w:rPr>
-        <w:t xml:space="preserve">the saving and loading to XML file aspect of </w:t>
-      </w:r>
-      <w:r>
-        <w:rPr>
-          <w:rFonts w:ascii="Verdana" w:eastAsia="ヒラギノ角ゴ Pro W3" w:hAnsi="Verdana"/>
-          <w:color w:val="000000"/>
-          <w:sz w:val="18"/>
-        </w:rPr>
-        <w:t>Model to a good standard and communicated the changes clearly.</w:t>
-      </w:r>
-      <w:r>
-        <w:rPr>
-          <w:rFonts w:ascii="Verdana" w:eastAsia="ヒラギノ角ゴ Pro W3" w:hAnsi="Verdana"/>
-          <w:color w:val="000000"/>
-          <w:sz w:val="18"/>
-        </w:rPr>
-        <w:t xml:space="preserve"> </w:t>
-      </w:r>
-      <w:r>
-        <w:rPr>
-          <w:rFonts w:ascii="Verdana" w:eastAsia="ヒラギノ角ゴ Pro W3" w:hAnsi="Verdana"/>
-          <w:color w:val="000000"/>
-          <w:sz w:val="18"/>
-        </w:rPr>
-        <w:t xml:space="preserve">This reflects the amount of effort </w:t>
-      </w:r>
-      <w:r>
-        <w:rPr>
-          <w:rFonts w:ascii="Verdana" w:eastAsia="ヒラギノ角ゴ Pro W3" w:hAnsi="Verdana"/>
-          <w:color w:val="000000"/>
-          <w:sz w:val="18"/>
-        </w:rPr>
-        <w:t>Oscar</w:t>
-      </w:r>
-      <w:r>
-        <w:rPr>
-          <w:rFonts w:ascii="Verdana" w:eastAsia="ヒラギノ角ゴ Pro W3" w:hAnsi="Verdana"/>
-          <w:color w:val="000000"/>
-          <w:sz w:val="18"/>
-        </w:rPr>
-        <w:t xml:space="preserve"> puts into the project: it was constant throughout.</w:t>
+      <w:r>
+        <w:rPr>
+          <w:rFonts w:ascii="Verdana" w:eastAsia="ヒラギノ角ゴ Pro W3" w:hAnsi="Verdana"/>
+          <w:color w:val="000000"/>
+          <w:sz w:val="18"/>
+        </w:rPr>
+        <w:t>Worked in tandem with Kelvin to produce great quality Model. Lots of meetings with Kelvin ensured work was done on time and to a standard everyone else expected of Model. At the later phase of GUI programming, helped out by changing and adapting the saving and loading to XML file aspect of Model to a good standard and communicated the changes clearly.</w:t>
+      </w:r>
+      <w:r>
+        <w:rPr>
+          <w:rFonts w:ascii="Verdana" w:eastAsia="ヒラギノ角ゴ Pro W3" w:hAnsi="Verdana"/>
+          <w:color w:val="000000"/>
+          <w:sz w:val="18"/>
+        </w:rPr>
+        <w:t xml:space="preserve"> This reflects the amount of effort Oscar puts into the project: it was constant throughout.</w:t>
       </w:r>
     </w:p>
     <w:p>

</xml_diff>